<commit_message>
introduction and theory done
</commit_message>
<xml_diff>
--- a/template.docx
+++ b/template.docx
@@ -1279,7 +1279,21 @@
           <w:sz w:val="16"/>
           <w:szCs w:val="16"/>
         </w:rPr>
-        <w:t>Fig. 1) Hashi map represented as matrix</w:t>
+        <w:t xml:space="preserve">Fig. 1) Hashi map represented as </w:t>
+      </w:r>
+      <w:r>
+        <w:rPr>
+          <w:sz w:val="16"/>
+          <w:szCs w:val="16"/>
+        </w:rPr>
+        <w:t xml:space="preserve">a </w:t>
+      </w:r>
+      <w:r>
+        <w:rPr>
+          <w:sz w:val="16"/>
+          <w:szCs w:val="16"/>
+        </w:rPr>
+        <w:t>matrix</w:t>
       </w:r>
     </w:p>
     <w:p>
@@ -1300,9 +1314,18 @@
       </w:r>
     </w:p>
     <w:p>
+      <w:pPr>
+        <w:jc w:val="both"/>
+      </w:pPr>
       <w:r>
         <w:tab/>
-        <w:t>The puzzle’s search space is implemented as tree, where the root is the base map (without any bridges), and its children are every possible single bridge arrangement. This logic follows for next generations, where double bridge is counted as two bridges. The example of representation is visible on Fig. 2.</w:t>
+        <w:t xml:space="preserve">The puzzle’s search space is implemented as tree, where the root is the base map (without any bridges), and its children are every possible single bridge arrangement. This logic follows for next generations, where double bridge is counted as two </w:t>
+      </w:r>
+      <w:r>
+        <w:t xml:space="preserve">individual </w:t>
+      </w:r>
+      <w:r>
+        <w:t>bridges. The example of representation is visible on Fig. 2.</w:t>
       </w:r>
     </w:p>
     <w:p>
@@ -1813,13 +1836,7 @@
                   <w:rPr>
                     <w:rFonts w:ascii="Cambria Math" w:hAnsi="Cambria Math"/>
                   </w:rPr>
-                  <m:t>=</m:t>
-                </m:r>
-                <m:r>
-                  <w:rPr>
-                    <w:rFonts w:ascii="Cambria Math" w:hAnsi="Cambria Math"/>
-                  </w:rPr>
-                  <m:t xml:space="preserve"> </m:t>
+                  <m:t xml:space="preserve">= </m:t>
                 </m:r>
                 <m:f>
                   <m:fPr>
@@ -1923,12 +1940,7 @@
               <w:jc w:val="both"/>
             </w:pPr>
             <w:r>
-              <w:t>(2</w:t>
-            </w:r>
-            <w:bookmarkStart w:id="0" w:name="_GoBack"/>
-            <w:bookmarkEnd w:id="0"/>
-            <w:r>
-              <w:t>)</w:t>
+              <w:t>(2)</w:t>
             </w:r>
           </w:p>
         </w:tc>
@@ -2007,7 +2019,25 @@
       </w:pPr>
       <w:r>
         <w:tab/>
-        <w:t>The algorithm should rather connect islands with big values, rather than small ones, as, for example, connecting two 1s will result in dead end and unnecessary iterations. Therefore, parameter of board mass is introduced.</w:t>
+        <w:t xml:space="preserve">The algorithm should rather connect islands with big values, rather than small ones, as, for example, connecting two </w:t>
+      </w:r>
+      <w:r>
+        <w:t>one</w:t>
+      </w:r>
+      <w:bookmarkStart w:id="0" w:name="_GoBack"/>
+      <w:bookmarkEnd w:id="0"/>
+      <w:r>
+        <w:t xml:space="preserve">s will result in dead end and unnecessary iterations. Therefore, parameter of </w:t>
+      </w:r>
+      <w:r>
+        <w:rPr>
+          <w:b/>
+          <w:i/>
+        </w:rPr>
+        <w:t>board mass</w:t>
+      </w:r>
+      <w:r>
+        <w:t xml:space="preserve"> is introduced.</w:t>
       </w:r>
     </w:p>
     <w:p>
@@ -2622,15 +2652,7 @@
     </w:tbl>
     <w:p>
       <w:pPr>
-        <w:jc w:val="both"/>
-      </w:pPr>
-    </w:p>
-    <w:p/>
-    <w:p/>
-    <w:p>
-      <w:pPr>
         <w:pStyle w:val="Nagwek3"/>
-        <w:ind w:left="720" w:hanging="720"/>
       </w:pPr>
       <w:r>
         <w:t>heuristic function</w:t>
@@ -2638,13 +2660,338 @@
     </w:p>
     <w:p>
       <w:pPr>
+        <w:jc w:val="both"/>
+      </w:pPr>
+      <w:r>
+        <w:tab/>
+        <w:t>Besides connecting the islands of biggest internal magnitude, the good tactics for the puzzle is to connect them into ‘agglomerations’, i.e. to seek such connections, that join islands which already have bridges</w:t>
+      </w:r>
+      <w:r>
+        <w:t xml:space="preserve">, and form a longest possible path between those. Therefore, parameter of </w:t>
+      </w:r>
+      <w:r>
+        <w:rPr>
+          <w:b/>
+        </w:rPr>
+        <w:t>board cohesion</w:t>
+      </w:r>
+      <w:r>
+        <w:t xml:space="preserve"> is introduced.</w:t>
+      </w:r>
+    </w:p>
+    <w:p>
+      <w:pPr>
+        <w:jc w:val="both"/>
+      </w:pPr>
+      <w:r>
+        <w:t>Defining board cohesion C</w:t>
+      </w:r>
+      <w:r>
+        <w:rPr>
+          <w:vertAlign w:val="subscript"/>
+        </w:rPr>
+        <w:t>b</w:t>
+      </w:r>
+      <w:r>
+        <w:t xml:space="preserve"> as:</w:t>
+      </w:r>
+    </w:p>
+    <w:tbl>
+      <w:tblPr>
+        <w:tblStyle w:val="Tabela-Siatka"/>
+        <w:tblW w:w="0" w:type="auto"/>
+        <w:tblBorders>
+          <w:top w:val="none" w:sz="0" w:space="0" w:color="auto"/>
+          <w:left w:val="none" w:sz="0" w:space="0" w:color="auto"/>
+          <w:bottom w:val="none" w:sz="0" w:space="0" w:color="auto"/>
+          <w:right w:val="none" w:sz="0" w:space="0" w:color="auto"/>
+          <w:insideH w:val="none" w:sz="0" w:space="0" w:color="auto"/>
+          <w:insideV w:val="none" w:sz="0" w:space="0" w:color="auto"/>
+        </w:tblBorders>
+        <w:tblLook w:val="04A0" w:firstRow="1" w:lastRow="0" w:firstColumn="1" w:lastColumn="0" w:noHBand="0" w:noVBand="1"/>
+      </w:tblPr>
+      <w:tblGrid>
+        <w:gridCol w:w="424"/>
+        <w:gridCol w:w="3296"/>
+        <w:gridCol w:w="439"/>
+      </w:tblGrid>
+      <w:tr>
+        <w:tc>
+          <w:tcPr>
+            <w:tcW w:w="439" w:type="dxa"/>
+          </w:tcPr>
+          <w:p>
+            <w:pPr>
+              <w:jc w:val="both"/>
+            </w:pPr>
+          </w:p>
+        </w:tc>
+        <w:tc>
+          <w:tcPr>
+            <w:tcW w:w="3473" w:type="dxa"/>
+          </w:tcPr>
+          <w:p>
+            <w:pPr>
+              <w:jc w:val="both"/>
+            </w:pPr>
+            <m:oMathPara>
+              <m:oMath>
+                <m:sSub>
+                  <m:sSubPr>
+                    <m:ctrlPr>
+                      <w:rPr>
+                        <w:rFonts w:ascii="Cambria Math" w:hAnsi="Cambria Math"/>
+                        <w:i/>
+                      </w:rPr>
+                    </m:ctrlPr>
+                  </m:sSubPr>
+                  <m:e>
+                    <m:r>
+                      <w:rPr>
+                        <w:rFonts w:ascii="Cambria Math" w:hAnsi="Cambria Math"/>
+                      </w:rPr>
+                      <m:t>C</m:t>
+                    </m:r>
+                  </m:e>
+                  <m:sub>
+                    <m:r>
+                      <w:rPr>
+                        <w:rFonts w:ascii="Cambria Math" w:hAnsi="Cambria Math"/>
+                      </w:rPr>
+                      <m:t>b</m:t>
+                    </m:r>
+                  </m:sub>
+                </m:sSub>
+                <m:r>
+                  <w:rPr>
+                    <w:rFonts w:ascii="Cambria Math" w:hAnsi="Cambria Math"/>
+                  </w:rPr>
+                  <m:t>= k - x</m:t>
+                </m:r>
+              </m:oMath>
+            </m:oMathPara>
+          </w:p>
+        </w:tc>
+        <w:tc>
+          <w:tcPr>
+            <w:tcW w:w="237" w:type="dxa"/>
+          </w:tcPr>
+          <w:p>
+            <w:pPr>
+              <w:jc w:val="both"/>
+            </w:pPr>
+            <w:r>
+              <w:t>(</w:t>
+            </w:r>
+            <w:r>
+              <w:t>5</w:t>
+            </w:r>
+            <w:r>
+              <w:t>)</w:t>
+            </w:r>
+          </w:p>
+        </w:tc>
+      </w:tr>
+    </w:tbl>
+    <w:p>
+      <w:pPr>
+        <w:jc w:val="both"/>
+      </w:pPr>
+      <w:r>
+        <w:t>Where k is the number of all islands on the board, and x is the number of islands forming the biggest path (agglomeration).</w:t>
+      </w:r>
+    </w:p>
+    <w:p>
+      <w:pPr>
+        <w:jc w:val="both"/>
+      </w:pPr>
+      <w:r>
+        <w:t>Combining the two, the complete heuristic function for the search space takes form:</w:t>
+      </w:r>
+    </w:p>
+    <w:tbl>
+      <w:tblPr>
+        <w:tblStyle w:val="Tabela-Siatka"/>
+        <w:tblW w:w="0" w:type="auto"/>
+        <w:tblBorders>
+          <w:top w:val="none" w:sz="0" w:space="0" w:color="auto"/>
+          <w:left w:val="none" w:sz="0" w:space="0" w:color="auto"/>
+          <w:bottom w:val="none" w:sz="0" w:space="0" w:color="auto"/>
+          <w:right w:val="none" w:sz="0" w:space="0" w:color="auto"/>
+          <w:insideH w:val="none" w:sz="0" w:space="0" w:color="auto"/>
+          <w:insideV w:val="none" w:sz="0" w:space="0" w:color="auto"/>
+        </w:tblBorders>
+        <w:tblLook w:val="04A0" w:firstRow="1" w:lastRow="0" w:firstColumn="1" w:lastColumn="0" w:noHBand="0" w:noVBand="1"/>
+      </w:tblPr>
+      <w:tblGrid>
+        <w:gridCol w:w="424"/>
+        <w:gridCol w:w="3296"/>
+        <w:gridCol w:w="439"/>
+      </w:tblGrid>
+      <w:tr>
+        <w:tc>
+          <w:tcPr>
+            <w:tcW w:w="439" w:type="dxa"/>
+          </w:tcPr>
+          <w:p>
+            <w:pPr>
+              <w:jc w:val="both"/>
+            </w:pPr>
+          </w:p>
+        </w:tc>
+        <w:tc>
+          <w:tcPr>
+            <w:tcW w:w="3473" w:type="dxa"/>
+          </w:tcPr>
+          <w:p>
+            <w:pPr>
+              <w:jc w:val="both"/>
+            </w:pPr>
+            <m:oMathPara>
+              <m:oMath>
+                <m:sSub>
+                  <m:sSubPr>
+                    <m:ctrlPr>
+                      <w:rPr>
+                        <w:rFonts w:ascii="Cambria Math" w:hAnsi="Cambria Math"/>
+                        <w:i/>
+                      </w:rPr>
+                    </m:ctrlPr>
+                  </m:sSubPr>
+                  <m:e>
+                    <m:r>
+                      <w:rPr>
+                        <w:rFonts w:ascii="Cambria Math" w:hAnsi="Cambria Math"/>
+                      </w:rPr>
+                      <m:t>f</m:t>
+                    </m:r>
+                  </m:e>
+                  <m:sub>
+                    <m:r>
+                      <w:rPr>
+                        <w:rFonts w:ascii="Cambria Math" w:hAnsi="Cambria Math"/>
+                      </w:rPr>
+                      <m:t>c</m:t>
+                    </m:r>
+                  </m:sub>
+                </m:sSub>
+                <m:r>
+                  <w:rPr>
+                    <w:rFonts w:ascii="Cambria Math" w:hAnsi="Cambria Math"/>
+                  </w:rPr>
+                  <m:t xml:space="preserve">+ </m:t>
+                </m:r>
+                <m:sSub>
+                  <m:sSubPr>
+                    <m:ctrlPr>
+                      <w:rPr>
+                        <w:rFonts w:ascii="Cambria Math" w:hAnsi="Cambria Math"/>
+                        <w:i/>
+                      </w:rPr>
+                    </m:ctrlPr>
+                  </m:sSubPr>
+                  <m:e>
+                    <m:r>
+                      <w:rPr>
+                        <w:rFonts w:ascii="Cambria Math" w:hAnsi="Cambria Math"/>
+                      </w:rPr>
+                      <m:t>C</m:t>
+                    </m:r>
+                  </m:e>
+                  <m:sub>
+                    <m:r>
+                      <w:rPr>
+                        <w:rFonts w:ascii="Cambria Math" w:hAnsi="Cambria Math"/>
+                      </w:rPr>
+                      <m:t>b</m:t>
+                    </m:r>
+                  </m:sub>
+                </m:sSub>
+                <m:r>
+                  <w:rPr>
+                    <w:rFonts w:ascii="Cambria Math" w:hAnsi="Cambria Math"/>
+                  </w:rPr>
+                  <m:t>→ min</m:t>
+                </m:r>
+              </m:oMath>
+            </m:oMathPara>
+          </w:p>
+        </w:tc>
+        <w:tc>
+          <w:tcPr>
+            <w:tcW w:w="237" w:type="dxa"/>
+          </w:tcPr>
+          <w:p>
+            <w:pPr>
+              <w:jc w:val="both"/>
+            </w:pPr>
+            <w:r>
+              <w:t>(</w:t>
+            </w:r>
+            <w:r>
+              <w:t>6</w:t>
+            </w:r>
+            <w:r>
+              <w:t>)</w:t>
+            </w:r>
+          </w:p>
+        </w:tc>
+      </w:tr>
+    </w:tbl>
+    <w:p>
+      <w:pPr>
+        <w:jc w:val="both"/>
+      </w:pPr>
+    </w:p>
+    <w:p>
+      <w:pPr>
+        <w:jc w:val="both"/>
+      </w:pPr>
+      <w:r>
+        <w:t xml:space="preserve"> </w:t>
+      </w:r>
+    </w:p>
+    <w:p>
+      <w:pPr>
         <w:pStyle w:val="Nagwek1"/>
       </w:pPr>
       <w:r>
         <w:t>performance</w:t>
       </w:r>
     </w:p>
-    <w:p/>
+    <w:p>
+      <w:pPr>
+        <w:spacing w:before="0" w:after="0"/>
+        <w:rPr>
+          <w:color w:val="BF8F00" w:themeColor="accent4" w:themeShade="BF"/>
+        </w:rPr>
+      </w:pPr>
+      <w:r>
+        <w:rPr>
+          <w:color w:val="BF8F00" w:themeColor="accent4" w:themeShade="BF"/>
+        </w:rPr>
+        <w:t>WYKRESY:</w:t>
+      </w:r>
+    </w:p>
+    <w:p>
+      <w:pPr>
+        <w:pStyle w:val="Akapitzlist"/>
+        <w:numPr>
+          <w:ilvl w:val="0"/>
+          <w:numId w:val="2"/>
+        </w:numPr>
+        <w:rPr>
+          <w:color w:val="BF8F00" w:themeColor="accent4" w:themeShade="BF"/>
+        </w:rPr>
+      </w:pPr>
+    </w:p>
+    <w:p>
+      <w:pPr>
+        <w:rPr>
+          <w:color w:val="BF8F00" w:themeColor="accent4" w:themeShade="BF"/>
+        </w:rPr>
+      </w:pPr>
+    </w:p>
     <w:p>
       <w:pPr>
         <w:pStyle w:val="Nagwek1"/>
@@ -2771,6 +3118,119 @@
 <file path=word/numbering.xml><?xml version="1.0" encoding="utf-8"?>
 <w:numbering xmlns:wpc="http://schemas.microsoft.com/office/word/2010/wordprocessingCanvas" xmlns:cx="http://schemas.microsoft.com/office/drawing/2014/chartex" xmlns:cx1="http://schemas.microsoft.com/office/drawing/2015/9/8/chartex" xmlns:cx2="http://schemas.microsoft.com/office/drawing/2015/10/21/chartex" xmlns:cx3="http://schemas.microsoft.com/office/drawing/2016/5/9/chartex" xmlns:cx4="http://schemas.microsoft.com/office/drawing/2016/5/10/chartex" xmlns:cx5="http://schemas.microsoft.com/office/drawing/2016/5/11/chartex" xmlns:cx6="http://schemas.microsoft.com/office/drawing/2016/5/12/chartex" xmlns:cx7="http://schemas.microsoft.com/office/drawing/2016/5/13/chartex" xmlns:cx8="http://schemas.microsoft.com/office/drawing/2016/5/14/chartex" xmlns:mc="http://schemas.openxmlformats.org/markup-compatibility/2006" xmlns:aink="http://schemas.microsoft.com/office/drawing/2016/ink" xmlns:am3d="http://schemas.microsoft.com/office/drawing/2017/model3d" xmlns:o="urn:schemas-microsoft-com:office:office" xmlns:r="http://schemas.openxmlformats.org/officeDocument/2006/relationships" xmlns:m="http://schemas.openxmlformats.org/officeDocument/2006/math" xmlns:v="urn:schemas-microsoft-com:vml" xmlns:wp14="http://schemas.microsoft.com/office/word/2010/wordprocessingDrawing" xmlns:wp="http://schemas.openxmlformats.org/drawingml/2006/wordprocessingDrawing" xmlns:w10="urn:schemas-microsoft-com:office:word" xmlns:w="http://schemas.openxmlformats.org/wordprocessingml/2006/main" xmlns:w14="http://schemas.microsoft.com/office/word/2010/wordml" xmlns:w15="http://schemas.microsoft.com/office/word/2012/wordml" xmlns:w16cid="http://schemas.microsoft.com/office/word/2016/wordml/cid" xmlns:w16se="http://schemas.microsoft.com/office/word/2015/wordml/symex" xmlns:wpg="http://schemas.microsoft.com/office/word/2010/wordprocessingGroup" xmlns:wpi="http://schemas.microsoft.com/office/word/2010/wordprocessingInk" xmlns:wne="http://schemas.microsoft.com/office/word/2006/wordml" xmlns:wps="http://schemas.microsoft.com/office/word/2010/wordprocessingShape" mc:Ignorable="w14 w15 w16se w16cid wp14">
   <w:abstractNum w:abstractNumId="0" w15:restartNumberingAfterBreak="0">
+    <w:nsid w:val="06145931"/>
+    <w:multiLevelType w:val="hybridMultilevel"/>
+    <w:tmpl w:val="0D2C998A"/>
+    <w:lvl w:ilvl="0" w:tplc="08090001">
+      <w:start w:val="1"/>
+      <w:numFmt w:val="bullet"/>
+      <w:lvlText w:val=""/>
+      <w:lvlJc w:val="left"/>
+      <w:pPr>
+        <w:ind w:left="720" w:hanging="360"/>
+      </w:pPr>
+      <w:rPr>
+        <w:rFonts w:ascii="Symbol" w:hAnsi="Symbol" w:hint="default"/>
+      </w:rPr>
+    </w:lvl>
+    <w:lvl w:ilvl="1" w:tplc="08090003" w:tentative="1">
+      <w:start w:val="1"/>
+      <w:numFmt w:val="bullet"/>
+      <w:lvlText w:val="o"/>
+      <w:lvlJc w:val="left"/>
+      <w:pPr>
+        <w:ind w:left="1440" w:hanging="360"/>
+      </w:pPr>
+      <w:rPr>
+        <w:rFonts w:ascii="Courier New" w:hAnsi="Courier New" w:cs="Courier New" w:hint="default"/>
+      </w:rPr>
+    </w:lvl>
+    <w:lvl w:ilvl="2" w:tplc="08090005" w:tentative="1">
+      <w:start w:val="1"/>
+      <w:numFmt w:val="bullet"/>
+      <w:lvlText w:val=""/>
+      <w:lvlJc w:val="left"/>
+      <w:pPr>
+        <w:ind w:left="2160" w:hanging="360"/>
+      </w:pPr>
+      <w:rPr>
+        <w:rFonts w:ascii="Wingdings" w:hAnsi="Wingdings" w:hint="default"/>
+      </w:rPr>
+    </w:lvl>
+    <w:lvl w:ilvl="3" w:tplc="08090001" w:tentative="1">
+      <w:start w:val="1"/>
+      <w:numFmt w:val="bullet"/>
+      <w:lvlText w:val=""/>
+      <w:lvlJc w:val="left"/>
+      <w:pPr>
+        <w:ind w:left="2880" w:hanging="360"/>
+      </w:pPr>
+      <w:rPr>
+        <w:rFonts w:ascii="Symbol" w:hAnsi="Symbol" w:hint="default"/>
+      </w:rPr>
+    </w:lvl>
+    <w:lvl w:ilvl="4" w:tplc="08090003" w:tentative="1">
+      <w:start w:val="1"/>
+      <w:numFmt w:val="bullet"/>
+      <w:lvlText w:val="o"/>
+      <w:lvlJc w:val="left"/>
+      <w:pPr>
+        <w:ind w:left="3600" w:hanging="360"/>
+      </w:pPr>
+      <w:rPr>
+        <w:rFonts w:ascii="Courier New" w:hAnsi="Courier New" w:cs="Courier New" w:hint="default"/>
+      </w:rPr>
+    </w:lvl>
+    <w:lvl w:ilvl="5" w:tplc="08090005" w:tentative="1">
+      <w:start w:val="1"/>
+      <w:numFmt w:val="bullet"/>
+      <w:lvlText w:val=""/>
+      <w:lvlJc w:val="left"/>
+      <w:pPr>
+        <w:ind w:left="4320" w:hanging="360"/>
+      </w:pPr>
+      <w:rPr>
+        <w:rFonts w:ascii="Wingdings" w:hAnsi="Wingdings" w:hint="default"/>
+      </w:rPr>
+    </w:lvl>
+    <w:lvl w:ilvl="6" w:tplc="08090001" w:tentative="1">
+      <w:start w:val="1"/>
+      <w:numFmt w:val="bullet"/>
+      <w:lvlText w:val=""/>
+      <w:lvlJc w:val="left"/>
+      <w:pPr>
+        <w:ind w:left="5040" w:hanging="360"/>
+      </w:pPr>
+      <w:rPr>
+        <w:rFonts w:ascii="Symbol" w:hAnsi="Symbol" w:hint="default"/>
+      </w:rPr>
+    </w:lvl>
+    <w:lvl w:ilvl="7" w:tplc="08090003" w:tentative="1">
+      <w:start w:val="1"/>
+      <w:numFmt w:val="bullet"/>
+      <w:lvlText w:val="o"/>
+      <w:lvlJc w:val="left"/>
+      <w:pPr>
+        <w:ind w:left="5760" w:hanging="360"/>
+      </w:pPr>
+      <w:rPr>
+        <w:rFonts w:ascii="Courier New" w:hAnsi="Courier New" w:cs="Courier New" w:hint="default"/>
+      </w:rPr>
+    </w:lvl>
+    <w:lvl w:ilvl="8" w:tplc="08090005" w:tentative="1">
+      <w:start w:val="1"/>
+      <w:numFmt w:val="bullet"/>
+      <w:lvlText w:val=""/>
+      <w:lvlJc w:val="left"/>
+      <w:pPr>
+        <w:ind w:left="6480" w:hanging="360"/>
+      </w:pPr>
+      <w:rPr>
+        <w:rFonts w:ascii="Wingdings" w:hAnsi="Wingdings" w:hint="default"/>
+      </w:rPr>
+    </w:lvl>
+  </w:abstractNum>
+  <w:abstractNum w:abstractNumId="1" w15:restartNumberingAfterBreak="0">
     <w:nsid w:val="5E9C4AFA"/>
     <w:multiLevelType w:val="hybridMultilevel"/>
     <w:tmpl w:val="032E3CE4"/>
@@ -2884,6 +3344,9 @@
     </w:lvl>
   </w:abstractNum>
   <w:num w:numId="1">
+    <w:abstractNumId w:val="1"/>
+  </w:num>
+  <w:num w:numId="2">
     <w:abstractNumId w:val="0"/>
   </w:num>
 </w:numbering>
@@ -4334,7 +4797,7 @@
 </file>
 
 <file path=customXml/itemProps2.xml><?xml version="1.0" encoding="utf-8"?>
-<ds:datastoreItem xmlns:ds="http://schemas.openxmlformats.org/officeDocument/2006/customXml" ds:itemID="{77355C67-BB0A-4A74-ADBB-0438E9242225}">
+<ds:datastoreItem xmlns:ds="http://schemas.openxmlformats.org/officeDocument/2006/customXml" ds:itemID="{5877B136-A466-4F2B-8C2E-74174AFA88EC}">
   <ds:schemaRefs>
     <ds:schemaRef ds:uri="http://schemas.openxmlformats.org/officeDocument/2006/bibliography"/>
   </ds:schemaRefs>

</xml_diff>